<commit_message>
Changes in Final Report
</commit_message>
<xml_diff>
--- a/Final_Report.docx
+++ b/Final_Report.docx
@@ -497,6 +497,40 @@
         <w:rPr>
           <w:rFonts w:ascii="Times New Roman" w:eastAsia="Times New Roman" w:hAnsi="Times New Roman" w:cs="Times New Roman"/>
         </w:rPr>
+        <w:t>Methodology…………………………………………………………...…………………</w:t>
+      </w:r>
+      <w:r>
+        <w:rPr>
+          <w:rFonts w:ascii="Times New Roman" w:eastAsia="Times New Roman" w:hAnsi="Times New Roman" w:cs="Times New Roman"/>
+        </w:rPr>
+        <w:t>...</w:t>
+      </w:r>
+      <w:r>
+        <w:rPr>
+          <w:rFonts w:ascii="Times New Roman" w:eastAsia="Times New Roman" w:hAnsi="Times New Roman" w:cs="Times New Roman"/>
+        </w:rPr>
+        <w:t>4</w:t>
+      </w:r>
+    </w:p>
+    <w:p>
+      <w:pPr>
+        <w:jc w:val="both"/>
+        <w:rPr>
+          <w:rFonts w:ascii="Times New Roman" w:eastAsia="Times New Roman" w:hAnsi="Times New Roman" w:cs="Times New Roman"/>
+        </w:rPr>
+      </w:pPr>
+    </w:p>
+    <w:p>
+      <w:pPr>
+        <w:jc w:val="both"/>
+        <w:rPr>
+          <w:rFonts w:ascii="Times New Roman" w:eastAsia="Times New Roman" w:hAnsi="Times New Roman" w:cs="Times New Roman"/>
+        </w:rPr>
+      </w:pPr>
+      <w:r>
+        <w:rPr>
+          <w:rFonts w:ascii="Times New Roman" w:eastAsia="Times New Roman" w:hAnsi="Times New Roman" w:cs="Times New Roman"/>
+        </w:rPr>
         <w:t>Description of Dataset………………………………………………….…………………</w:t>
       </w:r>
       <w:r>
@@ -531,20 +565,22 @@
         <w:rPr>
           <w:rFonts w:ascii="Times New Roman" w:eastAsia="Times New Roman" w:hAnsi="Times New Roman" w:cs="Times New Roman"/>
         </w:rPr>
-        <w:t>Methodology…………………………………………………………...…………………</w:t>
+        <w:t>Data cleaning and Pre-processing……………………………………...…………………</w:t>
       </w:r>
       <w:r>
         <w:rPr>
           <w:rFonts w:ascii="Times New Roman" w:eastAsia="Times New Roman" w:hAnsi="Times New Roman" w:cs="Times New Roman"/>
         </w:rPr>
-        <w:t>...</w:t>
-      </w:r>
-      <w:r>
+        <w:t>...5</w:t>
+      </w:r>
+    </w:p>
+    <w:p>
+      <w:pPr>
+        <w:jc w:val="both"/>
         <w:rPr>
           <w:rFonts w:ascii="Times New Roman" w:eastAsia="Times New Roman" w:hAnsi="Times New Roman" w:cs="Times New Roman"/>
         </w:rPr>
-        <w:t>5</w:t>
-      </w:r>
+      </w:pPr>
     </w:p>
     <w:p>
       <w:pPr>
@@ -553,26 +589,26 @@
           <w:rFonts w:ascii="Times New Roman" w:eastAsia="Times New Roman" w:hAnsi="Times New Roman" w:cs="Times New Roman"/>
         </w:rPr>
       </w:pPr>
-    </w:p>
-    <w:p>
-      <w:pPr>
-        <w:jc w:val="both"/>
+      <w:r>
         <w:rPr>
           <w:rFonts w:ascii="Times New Roman" w:eastAsia="Times New Roman" w:hAnsi="Times New Roman" w:cs="Times New Roman"/>
         </w:rPr>
-      </w:pPr>
+        <w:t>Exploratory Data Analysis……………………………………………..…………………</w:t>
+      </w:r>
       <w:r>
         <w:rPr>
           <w:rFonts w:ascii="Times New Roman" w:eastAsia="Times New Roman" w:hAnsi="Times New Roman" w:cs="Times New Roman"/>
         </w:rPr>
-        <w:t>Data cleaning and Pre-processing……………………………………...…………………</w:t>
-      </w:r>
-      <w:r>
+        <w:t>...8</w:t>
+      </w:r>
+    </w:p>
+    <w:p>
+      <w:pPr>
+        <w:jc w:val="both"/>
         <w:rPr>
           <w:rFonts w:ascii="Times New Roman" w:eastAsia="Times New Roman" w:hAnsi="Times New Roman" w:cs="Times New Roman"/>
         </w:rPr>
-        <w:t>...5</w:t>
-      </w:r>
+      </w:pPr>
     </w:p>
     <w:p>
       <w:pPr>
@@ -581,39 +617,57 @@
           <w:rFonts w:ascii="Times New Roman" w:eastAsia="Times New Roman" w:hAnsi="Times New Roman" w:cs="Times New Roman"/>
         </w:rPr>
       </w:pPr>
-    </w:p>
-    <w:p>
-      <w:pPr>
-        <w:jc w:val="both"/>
+      <w:r>
         <w:rPr>
           <w:rFonts w:ascii="Times New Roman" w:eastAsia="Times New Roman" w:hAnsi="Times New Roman" w:cs="Times New Roman"/>
         </w:rPr>
-      </w:pPr>
+        <w:t>Feature Engineering………………………………………………………………………</w:t>
+      </w:r>
       <w:r>
         <w:rPr>
           <w:rFonts w:ascii="Times New Roman" w:eastAsia="Times New Roman" w:hAnsi="Times New Roman" w:cs="Times New Roman"/>
         </w:rPr>
-        <w:t>Exploratory Data Analysis…………………………………………</w:t>
-      </w:r>
-      <w:proofErr w:type="gramStart"/>
-      <w:r>
+        <w:t>..12</w:t>
+      </w:r>
+    </w:p>
+    <w:p>
+      <w:pPr>
+        <w:jc w:val="both"/>
         <w:rPr>
           <w:rFonts w:ascii="Times New Roman" w:eastAsia="Times New Roman" w:hAnsi="Times New Roman" w:cs="Times New Roman"/>
         </w:rPr>
+      </w:pPr>
+    </w:p>
+    <w:p>
+      <w:pPr>
+        <w:jc w:val="both"/>
+        <w:rPr>
+          <w:rFonts w:ascii="Times New Roman" w:eastAsia="Times New Roman" w:hAnsi="Times New Roman" w:cs="Times New Roman"/>
+        </w:rPr>
+      </w:pPr>
+      <w:r>
+        <w:rPr>
+          <w:rFonts w:ascii="Times New Roman" w:eastAsia="Times New Roman" w:hAnsi="Times New Roman" w:cs="Times New Roman"/>
+        </w:rPr>
+        <w:t>Model Selection and Evaluation</w:t>
+      </w:r>
+      <w:r>
+        <w:rPr>
+          <w:rFonts w:ascii="Times New Roman" w:eastAsia="Times New Roman" w:hAnsi="Times New Roman" w:cs="Times New Roman"/>
+        </w:rPr>
         <w:t>…..</w:t>
       </w:r>
-      <w:proofErr w:type="gramEnd"/>
       <w:r>
         <w:rPr>
           <w:rFonts w:ascii="Times New Roman" w:eastAsia="Times New Roman" w:hAnsi="Times New Roman" w:cs="Times New Roman"/>
         </w:rPr>
-        <w:t>…………………</w:t>
+        <w:t>………………………………………………………</w:t>
       </w:r>
       <w:r>
         <w:rPr>
           <w:rFonts w:ascii="Times New Roman" w:eastAsia="Times New Roman" w:hAnsi="Times New Roman" w:cs="Times New Roman"/>
         </w:rPr>
-        <w:t>...8</w:t>
+        <w:t>.13</w:t>
       </w:r>
     </w:p>
     <w:p>
@@ -635,78 +689,75 @@
         <w:rPr>
           <w:rFonts w:ascii="Times New Roman" w:eastAsia="Times New Roman" w:hAnsi="Times New Roman" w:cs="Times New Roman"/>
         </w:rPr>
-        <w:t>Feature Engineering……………………………………………………………………</w:t>
-      </w:r>
-      <w:proofErr w:type="gramStart"/>
+        <w:t>Result and analysis………………………………………………………………………</w:t>
+      </w:r>
       <w:r>
         <w:rPr>
           <w:rFonts w:ascii="Times New Roman" w:eastAsia="Times New Roman" w:hAnsi="Times New Roman" w:cs="Times New Roman"/>
         </w:rPr>
-        <w:t>…</w:t>
-      </w:r>
-      <w:r>
+        <w:t>…16</w:t>
+      </w:r>
+    </w:p>
+    <w:p>
+      <w:pPr>
+        <w:jc w:val="both"/>
         <w:rPr>
           <w:rFonts w:ascii="Times New Roman" w:eastAsia="Times New Roman" w:hAnsi="Times New Roman" w:cs="Times New Roman"/>
         </w:rPr>
-        <w:t>..</w:t>
-      </w:r>
-      <w:proofErr w:type="gramEnd"/>
-      <w:r>
+      </w:pPr>
+    </w:p>
+    <w:p>
+      <w:pPr>
+        <w:jc w:val="both"/>
         <w:rPr>
           <w:rFonts w:ascii="Times New Roman" w:eastAsia="Times New Roman" w:hAnsi="Times New Roman" w:cs="Times New Roman"/>
         </w:rPr>
-        <w:t>12</w:t>
-      </w:r>
-    </w:p>
-    <w:p>
-      <w:pPr>
-        <w:jc w:val="both"/>
+      </w:pPr>
+      <w:r>
         <w:rPr>
           <w:rFonts w:ascii="Times New Roman" w:eastAsia="Times New Roman" w:hAnsi="Times New Roman" w:cs="Times New Roman"/>
         </w:rPr>
-      </w:pPr>
-    </w:p>
-    <w:p>
-      <w:pPr>
-        <w:jc w:val="both"/>
+        <w:t>Conclusion……………………………………………………………..…………………</w:t>
+      </w:r>
+      <w:r>
         <w:rPr>
           <w:rFonts w:ascii="Times New Roman" w:eastAsia="Times New Roman" w:hAnsi="Times New Roman" w:cs="Times New Roman"/>
         </w:rPr>
-      </w:pPr>
-      <w:r>
+        <w:t>...17</w:t>
+      </w:r>
+    </w:p>
+    <w:p>
+      <w:pPr>
+        <w:jc w:val="both"/>
         <w:rPr>
           <w:rFonts w:ascii="Times New Roman" w:eastAsia="Times New Roman" w:hAnsi="Times New Roman" w:cs="Times New Roman"/>
         </w:rPr>
-        <w:t>Model Selection and Evaluation</w:t>
-      </w:r>
-      <w:proofErr w:type="gramStart"/>
-      <w:r>
+      </w:pPr>
+    </w:p>
+    <w:p>
+      <w:pPr>
         <w:rPr>
           <w:rFonts w:ascii="Times New Roman" w:eastAsia="Times New Roman" w:hAnsi="Times New Roman" w:cs="Times New Roman"/>
         </w:rPr>
-        <w:t>…..</w:t>
-      </w:r>
-      <w:proofErr w:type="gramEnd"/>
+      </w:pPr>
       <w:r>
         <w:rPr>
           <w:rFonts w:ascii="Times New Roman" w:eastAsia="Times New Roman" w:hAnsi="Times New Roman" w:cs="Times New Roman"/>
         </w:rPr>
-        <w:t>………………………………………………………</w:t>
+        <w:t xml:space="preserve">Summary and </w:t>
       </w:r>
       <w:r>
         <w:rPr>
           <w:rFonts w:ascii="Times New Roman" w:eastAsia="Times New Roman" w:hAnsi="Times New Roman" w:cs="Times New Roman"/>
         </w:rPr>
-        <w:t>.13</w:t>
-      </w:r>
-    </w:p>
-    <w:p>
-      <w:pPr>
-        <w:jc w:val="both"/>
+        <w:t>Future Wo</w:t>
+      </w:r>
+      <w:r>
         <w:rPr>
           <w:rFonts w:ascii="Times New Roman" w:eastAsia="Times New Roman" w:hAnsi="Times New Roman" w:cs="Times New Roman"/>
         </w:rPr>
-      </w:pPr>
+        <w:t>rk…………………………………………………………………18</w:t>
+      </w:r>
     </w:p>
     <w:p>
       <w:pPr>
@@ -715,129 +766,20 @@
           <w:rFonts w:ascii="Times New Roman" w:eastAsia="Times New Roman" w:hAnsi="Times New Roman" w:cs="Times New Roman"/>
         </w:rPr>
       </w:pPr>
-      <w:r>
+    </w:p>
+    <w:p>
+      <w:pPr>
+        <w:spacing w:after="180"/>
+        <w:jc w:val="both"/>
         <w:rPr>
           <w:rFonts w:ascii="Times New Roman" w:eastAsia="Times New Roman" w:hAnsi="Times New Roman" w:cs="Times New Roman"/>
         </w:rPr>
-        <w:t>Result and analysis………………………………………………………………………</w:t>
-      </w:r>
+      </w:pPr>
       <w:r>
         <w:rPr>
           <w:rFonts w:ascii="Times New Roman" w:eastAsia="Times New Roman" w:hAnsi="Times New Roman" w:cs="Times New Roman"/>
         </w:rPr>
-        <w:t>…16</w:t>
-      </w:r>
-    </w:p>
-    <w:p>
-      <w:pPr>
-        <w:jc w:val="both"/>
-        <w:rPr>
-          <w:rFonts w:ascii="Times New Roman" w:eastAsia="Times New Roman" w:hAnsi="Times New Roman" w:cs="Times New Roman"/>
-        </w:rPr>
-      </w:pPr>
-    </w:p>
-    <w:p>
-      <w:pPr>
-        <w:jc w:val="both"/>
-        <w:rPr>
-          <w:rFonts w:ascii="Times New Roman" w:eastAsia="Times New Roman" w:hAnsi="Times New Roman" w:cs="Times New Roman"/>
-        </w:rPr>
-      </w:pPr>
-      <w:r>
-        <w:rPr>
-          <w:rFonts w:ascii="Times New Roman" w:eastAsia="Times New Roman" w:hAnsi="Times New Roman" w:cs="Times New Roman"/>
-        </w:rPr>
-        <w:t>Conclusion…………………………………………………………</w:t>
-      </w:r>
-      <w:proofErr w:type="gramStart"/>
-      <w:r>
-        <w:rPr>
-          <w:rFonts w:ascii="Times New Roman" w:eastAsia="Times New Roman" w:hAnsi="Times New Roman" w:cs="Times New Roman"/>
-        </w:rPr>
-        <w:t>…..</w:t>
-      </w:r>
-      <w:proofErr w:type="gramEnd"/>
-      <w:r>
-        <w:rPr>
-          <w:rFonts w:ascii="Times New Roman" w:eastAsia="Times New Roman" w:hAnsi="Times New Roman" w:cs="Times New Roman"/>
-        </w:rPr>
-        <w:t>…………………</w:t>
-      </w:r>
-      <w:r>
-        <w:rPr>
-          <w:rFonts w:ascii="Times New Roman" w:eastAsia="Times New Roman" w:hAnsi="Times New Roman" w:cs="Times New Roman"/>
-        </w:rPr>
-        <w:t>...17</w:t>
-      </w:r>
-    </w:p>
-    <w:p>
-      <w:pPr>
-        <w:jc w:val="both"/>
-        <w:rPr>
-          <w:rFonts w:ascii="Times New Roman" w:eastAsia="Times New Roman" w:hAnsi="Times New Roman" w:cs="Times New Roman"/>
-        </w:rPr>
-      </w:pPr>
-    </w:p>
-    <w:p>
-      <w:pPr>
-        <w:rPr>
-          <w:rFonts w:ascii="Times New Roman" w:eastAsia="Times New Roman" w:hAnsi="Times New Roman" w:cs="Times New Roman"/>
-        </w:rPr>
-      </w:pPr>
-      <w:r>
-        <w:rPr>
-          <w:rFonts w:ascii="Times New Roman" w:eastAsia="Times New Roman" w:hAnsi="Times New Roman" w:cs="Times New Roman"/>
-        </w:rPr>
-        <w:t xml:space="preserve">Summary and </w:t>
-      </w:r>
-      <w:r>
-        <w:rPr>
-          <w:rFonts w:ascii="Times New Roman" w:eastAsia="Times New Roman" w:hAnsi="Times New Roman" w:cs="Times New Roman"/>
-        </w:rPr>
-        <w:t>Future Wo</w:t>
-      </w:r>
-      <w:r>
-        <w:rPr>
-          <w:rFonts w:ascii="Times New Roman" w:eastAsia="Times New Roman" w:hAnsi="Times New Roman" w:cs="Times New Roman"/>
-        </w:rPr>
-        <w:t>rk…………………………………………………………………18</w:t>
-      </w:r>
-    </w:p>
-    <w:p>
-      <w:pPr>
-        <w:jc w:val="both"/>
-        <w:rPr>
-          <w:rFonts w:ascii="Times New Roman" w:eastAsia="Times New Roman" w:hAnsi="Times New Roman" w:cs="Times New Roman"/>
-        </w:rPr>
-      </w:pPr>
-    </w:p>
-    <w:p>
-      <w:pPr>
-        <w:spacing w:after="180"/>
-        <w:jc w:val="both"/>
-        <w:rPr>
-          <w:rFonts w:ascii="Times New Roman" w:eastAsia="Times New Roman" w:hAnsi="Times New Roman" w:cs="Times New Roman"/>
-        </w:rPr>
-      </w:pPr>
-      <w:r>
-        <w:rPr>
-          <w:rFonts w:ascii="Times New Roman" w:eastAsia="Times New Roman" w:hAnsi="Times New Roman" w:cs="Times New Roman"/>
-        </w:rPr>
-        <w:t>References…………………………………………………………</w:t>
-      </w:r>
-      <w:proofErr w:type="gramStart"/>
-      <w:r>
-        <w:rPr>
-          <w:rFonts w:ascii="Times New Roman" w:eastAsia="Times New Roman" w:hAnsi="Times New Roman" w:cs="Times New Roman"/>
-        </w:rPr>
-        <w:t>…..</w:t>
-      </w:r>
-      <w:proofErr w:type="gramEnd"/>
-      <w:r>
-        <w:rPr>
-          <w:rFonts w:ascii="Times New Roman" w:eastAsia="Times New Roman" w:hAnsi="Times New Roman" w:cs="Times New Roman"/>
-        </w:rPr>
-        <w:t>……………………</w:t>
+        <w:t>References……………………………………………………………..……………………</w:t>
       </w:r>
       <w:r>
         <w:rPr>
@@ -1875,22 +1817,8 @@
           <w:u w:val="single"/>
         </w:rPr>
         <w:lastRenderedPageBreak/>
-        <w:t xml:space="preserve">Description </w:t>
-      </w:r>
-      <w:proofErr w:type="gramStart"/>
-      <w:r>
-        <w:rPr>
-          <w:rFonts w:ascii="Times New Roman" w:hAnsi="Times New Roman" w:cs="Times New Roman"/>
-          <w:b/>
-          <w:bCs/>
-          <w:color w:val="000000" w:themeColor="text1"/>
-          <w:sz w:val="28"/>
-          <w:szCs w:val="28"/>
-          <w:u w:val="single"/>
-        </w:rPr>
-        <w:t>of  Dataset</w:t>
-      </w:r>
-      <w:proofErr w:type="gramEnd"/>
+        <w:t>Description of  Dataset</w:t>
+      </w:r>
     </w:p>
     <w:p>
       <w:pPr>
@@ -2073,21 +2001,7 @@
         <w:rPr>
           <w:rFonts w:cstheme="minorHAnsi"/>
         </w:rPr>
-        <w:t xml:space="preserve"> The regular payment amount the applicant is obligated to pay towards the loan. It helps in understanding the loan's impact on the applicant's monthly </w:t>
-      </w:r>
-      <w:proofErr w:type="gramStart"/>
-      <w:r>
-        <w:rPr>
-          <w:rFonts w:cstheme="minorHAnsi"/>
-        </w:rPr>
-        <w:t>budget</w:t>
-      </w:r>
-      <w:proofErr w:type="gramEnd"/>
-      <w:r>
-        <w:rPr>
-          <w:rFonts w:cstheme="minorHAnsi"/>
-        </w:rPr>
-        <w:t xml:space="preserve"> </w:t>
+        <w:t xml:space="preserve"> The regular payment amount the applicant is obligated to pay towards the loan. It helps in understanding the loan's impact on the applicant's monthly budget </w:t>
       </w:r>
     </w:p>
     <w:p>
@@ -2115,16 +2029,8 @@
         <w:rPr>
           <w:rFonts w:cstheme="minorHAnsi"/>
         </w:rPr>
-        <w:t xml:space="preserve"> Specifies the loan's purpose, such as mortgage, personal </w:t>
-      </w:r>
-      <w:proofErr w:type="gramStart"/>
-      <w:r>
-        <w:rPr>
-          <w:rFonts w:cstheme="minorHAnsi"/>
-        </w:rPr>
-        <w:t>loan</w:t>
-      </w:r>
-      <w:proofErr w:type="gramEnd"/>
+        <w:t xml:space="preserve"> Specifies the loan's purpose, such as mortgage, personal loan</w:t>
+      </w:r>
       <w:r>
         <w:rPr>
           <w:rFonts w:cstheme="minorHAnsi"/>
@@ -2325,16 +2231,8 @@
         <w:rPr>
           <w:rFonts w:cstheme="minorHAnsi"/>
         </w:rPr>
-        <w:t xml:space="preserve">: Total annual income the person </w:t>
-      </w:r>
-      <w:proofErr w:type="gramStart"/>
-      <w:r>
-        <w:rPr>
-          <w:rFonts w:cstheme="minorHAnsi"/>
-        </w:rPr>
-        <w:t>earns</w:t>
-      </w:r>
-      <w:proofErr w:type="gramEnd"/>
+        <w:t>: Total annual income the person earns</w:t>
+      </w:r>
     </w:p>
     <w:p>
       <w:pPr>
@@ -2433,16 +2331,8 @@
         <w:rPr>
           <w:rFonts w:cstheme="minorHAnsi"/>
         </w:rPr>
-        <w:t xml:space="preserve">: To indicate loan type, if it is individual loan or joint </w:t>
-      </w:r>
-      <w:proofErr w:type="gramStart"/>
-      <w:r>
-        <w:rPr>
-          <w:rFonts w:cstheme="minorHAnsi"/>
-        </w:rPr>
-        <w:t>loan</w:t>
-      </w:r>
-      <w:proofErr w:type="gramEnd"/>
+        <w:t>: To indicate loan type, if it is individual loan or joint loan</w:t>
+      </w:r>
     </w:p>
     <w:p>
       <w:pPr>
@@ -2460,13 +2350,7 @@
         <w:rPr>
           <w:rFonts w:cstheme="minorHAnsi"/>
         </w:rPr>
-        <w:t>NAME_INCOME_TYPE</w:t>
-      </w:r>
-      <w:r>
-        <w:rPr>
-          <w:rFonts w:cstheme="minorHAnsi"/>
-        </w:rPr>
-        <w:t xml:space="preserve">: </w:t>
+        <w:t xml:space="preserve">NAME_INCOME_TYPE: </w:t>
       </w:r>
       <w:r>
         <w:rPr>
@@ -2475,7 +2359,6 @@
         <w:t xml:space="preserve"> Type of applicant whether employed, pensioner, </w:t>
       </w:r>
       <w:proofErr w:type="spellStart"/>
-      <w:proofErr w:type="gramStart"/>
       <w:r>
         <w:rPr>
           <w:rFonts w:cstheme="minorHAnsi"/>
@@ -2483,7 +2366,6 @@
         <w:t>etc</w:t>
       </w:r>
       <w:proofErr w:type="spellEnd"/>
-      <w:proofErr w:type="gramEnd"/>
     </w:p>
     <w:p>
       <w:pPr>
@@ -2507,16 +2389,8 @@
         <w:rPr>
           <w:rFonts w:cstheme="minorHAnsi"/>
         </w:rPr>
-        <w:t xml:space="preserve">:  Indicates level of education person has </w:t>
-      </w:r>
-      <w:proofErr w:type="gramStart"/>
-      <w:r>
-        <w:rPr>
-          <w:rFonts w:cstheme="minorHAnsi"/>
-        </w:rPr>
-        <w:t>achieved</w:t>
-      </w:r>
-      <w:proofErr w:type="gramEnd"/>
+        <w:t>:  Indicates level of education person has achieved</w:t>
+      </w:r>
     </w:p>
     <w:p>
       <w:pPr>
@@ -2540,16 +2414,8 @@
         <w:rPr>
           <w:rFonts w:cstheme="minorHAnsi"/>
         </w:rPr>
-        <w:t xml:space="preserve">:  Whether single or </w:t>
-      </w:r>
-      <w:proofErr w:type="gramStart"/>
-      <w:r>
-        <w:rPr>
-          <w:rFonts w:cstheme="minorHAnsi"/>
-        </w:rPr>
-        <w:t>married</w:t>
-      </w:r>
-      <w:proofErr w:type="gramEnd"/>
+        <w:t>:  Whether single or married</w:t>
+      </w:r>
     </w:p>
     <w:p>
       <w:pPr>
@@ -2567,27 +2433,13 @@
         <w:rPr>
           <w:rFonts w:cstheme="minorHAnsi"/>
         </w:rPr>
-        <w:t>CNT_</w:t>
-      </w:r>
-      <w:proofErr w:type="gramStart"/>
-      <w:r>
-        <w:rPr>
-          <w:rFonts w:cstheme="minorHAnsi"/>
-        </w:rPr>
-        <w:t>CHILDREN</w:t>
-      </w:r>
-      <w:r>
-        <w:rPr>
-          <w:rFonts w:cstheme="minorHAnsi"/>
-        </w:rPr>
-        <w:t xml:space="preserve"> :</w:t>
-      </w:r>
-      <w:proofErr w:type="gramEnd"/>
-      <w:r>
-        <w:rPr>
-          <w:rFonts w:cstheme="minorHAnsi"/>
-        </w:rPr>
-        <w:t xml:space="preserve"> Indicates the count of children the person has</w:t>
+        <w:t>CNT_CHILDREN</w:t>
+      </w:r>
+      <w:r>
+        <w:rPr>
+          <w:rFonts w:cstheme="minorHAnsi"/>
+        </w:rPr>
+        <w:t xml:space="preserve"> : Indicates the count of children the person has</w:t>
       </w:r>
     </w:p>
     <w:p>
@@ -2837,6 +2689,7 @@
       <w:r>
         <w:rPr>
           <w:rFonts w:ascii="Times New Roman" w:hAnsi="Times New Roman" w:cs="Times New Roman"/>
+          <w:noProof/>
           <w:color w:val="000000" w:themeColor="text1"/>
         </w:rPr>
         <w:drawing>
@@ -3362,14 +3215,7 @@
           <w:rFonts w:ascii="Times New Roman" w:hAnsi="Times New Roman" w:cs="Times New Roman"/>
           <w:color w:val="000000" w:themeColor="text1"/>
         </w:rPr>
-        <w:t>307511</w:t>
-      </w:r>
-      <w:r>
-        <w:rPr>
-          <w:rFonts w:ascii="Times New Roman" w:hAnsi="Times New Roman" w:cs="Times New Roman"/>
-          <w:color w:val="000000" w:themeColor="text1"/>
-        </w:rPr>
-        <w:t xml:space="preserve"> </w:t>
+        <w:t xml:space="preserve">307511 </w:t>
       </w:r>
       <w:r>
         <w:rPr>
@@ -3420,17 +3266,8 @@
           <w:rFonts w:ascii="Times New Roman" w:hAnsi="Times New Roman" w:cs="Times New Roman"/>
           <w:color w:val="000000" w:themeColor="text1"/>
         </w:rPr>
-        <w:t xml:space="preserve">missing </w:t>
-      </w:r>
-      <w:proofErr w:type="gramStart"/>
-      <w:r>
-        <w:rPr>
-          <w:rFonts w:ascii="Times New Roman" w:hAnsi="Times New Roman" w:cs="Times New Roman"/>
-          <w:color w:val="000000" w:themeColor="text1"/>
-        </w:rPr>
-        <w:t>values</w:t>
-      </w:r>
-      <w:proofErr w:type="gramEnd"/>
+        <w:t>missing values</w:t>
+      </w:r>
       <w:r>
         <w:rPr>
           <w:rFonts w:ascii="Times New Roman" w:hAnsi="Times New Roman" w:cs="Times New Roman"/>
@@ -3564,6 +3401,7 @@
       <w:r>
         <w:rPr>
           <w:rFonts w:ascii="Times New Roman" w:hAnsi="Times New Roman" w:cs="Times New Roman"/>
+          <w:noProof/>
           <w:color w:val="000000" w:themeColor="text1"/>
         </w:rPr>
         <w:drawing>
@@ -3678,30 +3516,14 @@
           <w:rFonts w:ascii="Times New Roman" w:hAnsi="Times New Roman" w:cs="Times New Roman"/>
           <w:color w:val="000000" w:themeColor="text1"/>
         </w:rPr>
-        <w:t xml:space="preserve"> Visualizations such as histograms, box plots, and scatter plots can reveal skewness, outliers, and correlations. For categorical features </w:t>
-      </w:r>
-      <w:proofErr w:type="gramStart"/>
-      <w:r>
-        <w:rPr>
-          <w:rFonts w:ascii="Times New Roman" w:hAnsi="Times New Roman" w:cs="Times New Roman"/>
-          <w:color w:val="000000" w:themeColor="text1"/>
-        </w:rPr>
-        <w:t>like</w:t>
-      </w:r>
-      <w:r>
-        <w:rPr>
-          <w:rFonts w:ascii="Times New Roman" w:hAnsi="Times New Roman" w:cs="Times New Roman"/>
-          <w:color w:val="000000" w:themeColor="text1"/>
-        </w:rPr>
-        <w:t xml:space="preserve">  NAME</w:t>
-      </w:r>
-      <w:proofErr w:type="gramEnd"/>
-      <w:r>
-        <w:rPr>
-          <w:rFonts w:ascii="Times New Roman" w:hAnsi="Times New Roman" w:cs="Times New Roman"/>
-          <w:color w:val="000000" w:themeColor="text1"/>
-        </w:rPr>
-        <w:t>_INCOME_TYPE, NAME_EDUCATION_TYPE</w:t>
+        <w:t xml:space="preserve"> Visualizations such as histograms, box plots, and scatter plots can reveal skewness, outliers, and correlations. For categorical features like</w:t>
+      </w:r>
+      <w:r>
+        <w:rPr>
+          <w:rFonts w:ascii="Times New Roman" w:hAnsi="Times New Roman" w:cs="Times New Roman"/>
+          <w:color w:val="000000" w:themeColor="text1"/>
+        </w:rPr>
+        <w:t xml:space="preserve">  NAME_INCOME_TYPE, NAME_EDUCATION_TYPE</w:t>
       </w:r>
       <w:r>
         <w:rPr>
@@ -3800,6 +3622,7 @@
       <w:r>
         <w:rPr>
           <w:rFonts w:ascii="Times New Roman" w:hAnsi="Times New Roman" w:cs="Times New Roman"/>
+          <w:noProof/>
           <w:color w:val="000000" w:themeColor="text1"/>
         </w:rPr>
         <w:drawing>
@@ -3964,6 +3787,7 @@
           <w:rFonts w:ascii="Times New Roman" w:hAnsi="Times New Roman" w:cs="Times New Roman"/>
           <w:b/>
           <w:bCs/>
+          <w:noProof/>
           <w:color w:val="000000" w:themeColor="text1"/>
         </w:rPr>
         <w:drawing>
@@ -4055,14 +3879,7 @@
           <w:rFonts w:ascii="Times New Roman" w:hAnsi="Times New Roman" w:cs="Times New Roman"/>
           <w:color w:val="000000" w:themeColor="text1"/>
         </w:rPr>
-        <w:t xml:space="preserve"> </w:t>
-      </w:r>
-      <w:r>
-        <w:rPr>
-          <w:rFonts w:ascii="Times New Roman" w:hAnsi="Times New Roman" w:cs="Times New Roman"/>
-          <w:color w:val="000000" w:themeColor="text1"/>
-        </w:rPr>
-        <w:t>Majority of the loan applicants have higher/ Secondary education with them.</w:t>
+        <w:t xml:space="preserve"> Majority of the loan applicants have higher/ Secondary education with them.</w:t>
       </w:r>
     </w:p>
     <w:p>
@@ -4344,19 +4161,8 @@
           <w:bCs/>
           <w:color w:val="000000" w:themeColor="text1"/>
         </w:rPr>
-        <w:t xml:space="preserve">Label </w:t>
-      </w:r>
-      <w:proofErr w:type="gramStart"/>
-      <w:r>
-        <w:rPr>
-          <w:rFonts w:ascii="Times New Roman" w:hAnsi="Times New Roman" w:cs="Times New Roman"/>
-          <w:b/>
-          <w:bCs/>
-          <w:color w:val="000000" w:themeColor="text1"/>
-        </w:rPr>
-        <w:t>encoding</w:t>
-      </w:r>
-      <w:proofErr w:type="gramEnd"/>
+        <w:t>Label encoding</w:t>
+      </w:r>
     </w:p>
     <w:p>
       <w:pPr>
@@ -4527,23 +4333,7 @@
           <w:rFonts w:ascii="Times New Roman" w:hAnsi="Times New Roman" w:cs="Times New Roman"/>
           <w:color w:val="000000" w:themeColor="text1"/>
         </w:rPr>
-        <w:t xml:space="preserve">We find that the output target of the dataset is highly imbalanced. The loan defaulter </w:t>
-      </w:r>
-      <w:proofErr w:type="gramStart"/>
-      <w:r>
-        <w:rPr>
-          <w:rFonts w:ascii="Times New Roman" w:hAnsi="Times New Roman" w:cs="Times New Roman"/>
-          <w:color w:val="000000" w:themeColor="text1"/>
-        </w:rPr>
-        <w:t>are</w:t>
-      </w:r>
-      <w:proofErr w:type="gramEnd"/>
-      <w:r>
-        <w:rPr>
-          <w:rFonts w:ascii="Times New Roman" w:hAnsi="Times New Roman" w:cs="Times New Roman"/>
-          <w:color w:val="000000" w:themeColor="text1"/>
-        </w:rPr>
-        <w:t xml:space="preserve"> less than 10% from total applications</w:t>
+        <w:t>We find that the output target of the dataset is highly imbalanced. The loan defaulter are less than 10% from total applications</w:t>
       </w:r>
     </w:p>
     <w:p>
@@ -4559,6 +4349,7 @@
       <w:r>
         <w:rPr>
           <w:rFonts w:ascii="Times New Roman" w:hAnsi="Times New Roman" w:cs="Times New Roman"/>
+          <w:noProof/>
           <w:color w:val="000000" w:themeColor="text1"/>
         </w:rPr>
         <w:drawing>
@@ -4634,17 +4425,15 @@
           <w:rFonts w:ascii="Times New Roman" w:hAnsi="Times New Roman" w:cs="Times New Roman"/>
           <w:color w:val="000000" w:themeColor="text1"/>
         </w:rPr>
-        <w:t xml:space="preserve"> of the sample from the target 0 values and target 1 value and balanced the dataset with </w:t>
-      </w:r>
-      <w:proofErr w:type="gramStart"/>
-      <w:r>
-        <w:rPr>
-          <w:rFonts w:ascii="Times New Roman" w:hAnsi="Times New Roman" w:cs="Times New Roman"/>
-          <w:color w:val="000000" w:themeColor="text1"/>
-        </w:rPr>
-        <w:t>total</w:t>
-      </w:r>
-      <w:proofErr w:type="gramEnd"/>
+        <w:t xml:space="preserve"> of the sample from the target 0 values and target 1 value and balanced the dataset with total </w:t>
+      </w:r>
+      <w:r>
+        <w:rPr>
+          <w:rFonts w:ascii="Times New Roman" w:hAnsi="Times New Roman" w:cs="Times New Roman"/>
+          <w:color w:val="000000" w:themeColor="text1"/>
+        </w:rPr>
+        <w:t>148824</w:t>
+      </w:r>
       <w:r>
         <w:rPr>
           <w:rFonts w:ascii="Times New Roman" w:hAnsi="Times New Roman" w:cs="Times New Roman"/>
@@ -4657,20 +4446,6 @@
           <w:rFonts w:ascii="Times New Roman" w:hAnsi="Times New Roman" w:cs="Times New Roman"/>
           <w:color w:val="000000" w:themeColor="text1"/>
         </w:rPr>
-        <w:t>148824</w:t>
-      </w:r>
-      <w:r>
-        <w:rPr>
-          <w:rFonts w:ascii="Times New Roman" w:hAnsi="Times New Roman" w:cs="Times New Roman"/>
-          <w:color w:val="000000" w:themeColor="text1"/>
-        </w:rPr>
-        <w:t xml:space="preserve"> </w:t>
-      </w:r>
-      <w:r>
-        <w:rPr>
-          <w:rFonts w:ascii="Times New Roman" w:hAnsi="Times New Roman" w:cs="Times New Roman"/>
-          <w:color w:val="000000" w:themeColor="text1"/>
-        </w:rPr>
         <w:t>samples</w:t>
       </w:r>
       <w:r>
@@ -4694,6 +4469,7 @@
       <w:r>
         <w:rPr>
           <w:rFonts w:ascii="Times New Roman" w:hAnsi="Times New Roman" w:cs="Times New Roman"/>
+          <w:noProof/>
           <w:color w:val="000000" w:themeColor="text1"/>
         </w:rPr>
         <w:drawing>
@@ -4880,17 +4656,8 @@
           <w:rFonts w:ascii="Times New Roman" w:hAnsi="Times New Roman" w:cs="Times New Roman"/>
           <w:color w:val="000000" w:themeColor="text1"/>
         </w:rPr>
-        <w:t xml:space="preserve"> </w:t>
-      </w:r>
-      <w:proofErr w:type="gramStart"/>
-      <w:r>
-        <w:rPr>
-          <w:rFonts w:ascii="Times New Roman" w:hAnsi="Times New Roman" w:cs="Times New Roman"/>
-          <w:color w:val="000000" w:themeColor="text1"/>
-        </w:rPr>
-        <w:t>library</w:t>
-      </w:r>
-      <w:proofErr w:type="gramEnd"/>
+        <w:t xml:space="preserve"> library</w:t>
+      </w:r>
     </w:p>
     <w:p>
       <w:pPr>
@@ -5189,6 +4956,7 @@
       <w:r>
         <w:rPr>
           <w:rFonts w:ascii="Times New Roman" w:hAnsi="Times New Roman" w:cs="Times New Roman"/>
+          <w:noProof/>
           <w:color w:val="000000" w:themeColor="text1"/>
         </w:rPr>
         <w:drawing>
@@ -5269,6 +5037,7 @@
       <w:r>
         <w:rPr>
           <w:rFonts w:ascii="Times New Roman" w:hAnsi="Times New Roman" w:cs="Times New Roman"/>
+          <w:noProof/>
           <w:color w:val="000000" w:themeColor="text1"/>
         </w:rPr>
         <w:lastRenderedPageBreak/>
@@ -5554,6 +5323,7 @@
       <w:r>
         <w:rPr>
           <w:rFonts w:ascii="Times New Roman" w:hAnsi="Times New Roman" w:cs="Times New Roman"/>
+          <w:noProof/>
           <w:color w:val="000000" w:themeColor="text1"/>
         </w:rPr>
         <w:lastRenderedPageBreak/>
@@ -5636,17 +5406,8 @@
           <w:rFonts w:ascii="Times New Roman" w:hAnsi="Times New Roman" w:cs="Times New Roman"/>
           <w:color w:val="000000" w:themeColor="text1"/>
         </w:rPr>
-        <w:t xml:space="preserve"> </w:t>
-      </w:r>
-      <w:proofErr w:type="gramStart"/>
-      <w:r>
-        <w:rPr>
-          <w:rFonts w:ascii="Times New Roman" w:hAnsi="Times New Roman" w:cs="Times New Roman"/>
-          <w:color w:val="000000" w:themeColor="text1"/>
-        </w:rPr>
-        <w:t>of  2</w:t>
-      </w:r>
-      <w:proofErr w:type="gramEnd"/>
+        <w:t xml:space="preserve"> of  2</w:t>
+      </w:r>
     </w:p>
     <w:p>
       <w:pPr>
@@ -5672,6 +5433,7 @@
       <w:r>
         <w:rPr>
           <w:rFonts w:ascii="Times New Roman" w:hAnsi="Times New Roman" w:cs="Times New Roman"/>
+          <w:noProof/>
           <w:color w:val="000000" w:themeColor="text1"/>
         </w:rPr>
         <w:drawing>
@@ -5769,6 +5531,7 @@
       <w:r>
         <w:rPr>
           <w:rFonts w:ascii="Times New Roman" w:hAnsi="Times New Roman" w:cs="Times New Roman"/>
+          <w:noProof/>
           <w:color w:val="000000" w:themeColor="text1"/>
         </w:rPr>
         <w:drawing>
@@ -5839,6 +5602,7 @@
       <w:r>
         <w:rPr>
           <w:rFonts w:ascii="Times New Roman" w:hAnsi="Times New Roman" w:cs="Times New Roman"/>
+          <w:noProof/>
           <w:color w:val="000000" w:themeColor="text1"/>
         </w:rPr>
         <w:drawing>
@@ -6013,6 +5777,7 @@
       <w:r>
         <w:rPr>
           <w:rFonts w:ascii="Times New Roman" w:hAnsi="Times New Roman" w:cs="Times New Roman"/>
+          <w:noProof/>
           <w:color w:val="000000" w:themeColor="text1"/>
         </w:rPr>
         <w:drawing>
@@ -6083,6 +5848,7 @@
       <w:r>
         <w:rPr>
           <w:rFonts w:ascii="Times New Roman" w:hAnsi="Times New Roman" w:cs="Times New Roman"/>
+          <w:noProof/>
           <w:color w:val="000000" w:themeColor="text1"/>
         </w:rPr>
         <w:drawing>
@@ -6153,6 +5919,207 @@
     </w:p>
     <w:p>
       <w:pPr>
+        <w:pStyle w:val="ListParagraph"/>
+        <w:ind w:left="0"/>
+        <w:jc w:val="both"/>
+        <w:rPr>
+          <w:rFonts w:ascii="Times New Roman" w:hAnsi="Times New Roman" w:cs="Times New Roman"/>
+          <w:color w:val="000000" w:themeColor="text1"/>
+        </w:rPr>
+      </w:pPr>
+    </w:p>
+    <w:p>
+      <w:pPr>
+        <w:pStyle w:val="ListParagraph"/>
+        <w:ind w:left="0"/>
+        <w:jc w:val="both"/>
+        <w:rPr>
+          <w:rFonts w:ascii="Times New Roman" w:hAnsi="Times New Roman" w:cs="Times New Roman"/>
+          <w:b/>
+          <w:bCs/>
+          <w:color w:val="000000" w:themeColor="text1"/>
+        </w:rPr>
+      </w:pPr>
+      <w:r>
+        <w:rPr>
+          <w:rFonts w:ascii="Times New Roman" w:hAnsi="Times New Roman" w:cs="Times New Roman"/>
+          <w:b/>
+          <w:bCs/>
+          <w:color w:val="000000" w:themeColor="text1"/>
+        </w:rPr>
+        <w:lastRenderedPageBreak/>
+        <w:t>ROC Curve:</w:t>
+      </w:r>
+    </w:p>
+    <w:p>
+      <w:pPr>
+        <w:pStyle w:val="ListParagraph"/>
+        <w:ind w:left="0"/>
+        <w:jc w:val="both"/>
+        <w:rPr>
+          <w:rFonts w:ascii="Times New Roman" w:hAnsi="Times New Roman" w:cs="Times New Roman"/>
+          <w:color w:val="000000" w:themeColor="text1"/>
+        </w:rPr>
+      </w:pPr>
+      <w:r>
+        <w:rPr>
+          <w:rFonts w:ascii="Times New Roman" w:hAnsi="Times New Roman" w:cs="Times New Roman"/>
+          <w:color w:val="000000" w:themeColor="text1"/>
+        </w:rPr>
+        <w:t>The Receiver Operating Characteristic (ROC) curve is a graphical representation used to evaluate the performance of a classification model, such as Random Forest, across different thresholds. It plots the true positive rate (sensitivity) against the false positive rate (1 - specificity) at various threshold settings.</w:t>
+      </w:r>
+    </w:p>
+    <w:p>
+      <w:pPr>
+        <w:pStyle w:val="ListParagraph"/>
+        <w:ind w:left="0"/>
+        <w:jc w:val="both"/>
+        <w:rPr>
+          <w:rFonts w:ascii="Times New Roman" w:hAnsi="Times New Roman" w:cs="Times New Roman"/>
+          <w:color w:val="000000" w:themeColor="text1"/>
+        </w:rPr>
+      </w:pPr>
+    </w:p>
+    <w:p>
+      <w:pPr>
+        <w:pStyle w:val="ListParagraph"/>
+        <w:ind w:left="0"/>
+        <w:jc w:val="both"/>
+        <w:rPr>
+          <w:rFonts w:ascii="Times New Roman" w:hAnsi="Times New Roman" w:cs="Times New Roman"/>
+          <w:color w:val="000000" w:themeColor="text1"/>
+        </w:rPr>
+      </w:pPr>
+      <w:r>
+        <w:rPr>
+          <w:rFonts w:ascii="Times New Roman" w:hAnsi="Times New Roman" w:cs="Times New Roman"/>
+          <w:color w:val="000000" w:themeColor="text1"/>
+        </w:rPr>
+        <w:t>AUC stands for Area Under the ROC Curve, and it quantifies the overall performance of the model. An AUC value of 0.65 suggests that the Random Forest model has moderate discriminatory power in distinguishing between the positive and negative classes.</w:t>
+      </w:r>
+    </w:p>
+    <w:p>
+      <w:pPr>
+        <w:pStyle w:val="ListParagraph"/>
+        <w:ind w:left="0"/>
+        <w:jc w:val="both"/>
+        <w:rPr>
+          <w:rFonts w:ascii="Times New Roman" w:hAnsi="Times New Roman" w:cs="Times New Roman"/>
+          <w:color w:val="000000" w:themeColor="text1"/>
+        </w:rPr>
+      </w:pPr>
+    </w:p>
+    <w:p>
+      <w:pPr>
+        <w:pStyle w:val="ListParagraph"/>
+        <w:ind w:left="0"/>
+        <w:jc w:val="both"/>
+        <w:rPr>
+          <w:rFonts w:ascii="Times New Roman" w:hAnsi="Times New Roman" w:cs="Times New Roman"/>
+          <w:color w:val="000000" w:themeColor="text1"/>
+        </w:rPr>
+      </w:pPr>
+      <w:r>
+        <w:rPr>
+          <w:rFonts w:ascii="Times New Roman" w:hAnsi="Times New Roman" w:cs="Times New Roman"/>
+          <w:color w:val="000000" w:themeColor="text1"/>
+        </w:rPr>
+        <w:t>In the context of predicting house loan defaulters, an AUC of 0.65 indicates that the Random Forest model is better than random guessing but may still have room for improvement. It means that there is a 65% chance that the model will rank a randomly chosen positive instance higher than a randomly chosen negative instance.</w:t>
+      </w:r>
+    </w:p>
+    <w:p>
+      <w:pPr>
+        <w:pStyle w:val="ListParagraph"/>
+        <w:jc w:val="both"/>
+        <w:rPr>
+          <w:rFonts w:ascii="Times New Roman" w:hAnsi="Times New Roman" w:cs="Times New Roman"/>
+          <w:color w:val="000000" w:themeColor="text1"/>
+        </w:rPr>
+      </w:pPr>
+    </w:p>
+    <w:p>
+      <w:pPr>
+        <w:pStyle w:val="ListParagraph"/>
+        <w:ind w:left="0"/>
+        <w:jc w:val="both"/>
+        <w:rPr>
+          <w:rFonts w:ascii="Times New Roman" w:hAnsi="Times New Roman" w:cs="Times New Roman"/>
+          <w:color w:val="000000" w:themeColor="text1"/>
+        </w:rPr>
+      </w:pPr>
+      <w:r>
+        <w:rPr>
+          <w:rFonts w:ascii="Times New Roman" w:hAnsi="Times New Roman" w:cs="Times New Roman"/>
+          <w:color w:val="000000" w:themeColor="text1"/>
+        </w:rPr>
+        <w:t>Interpreting the ROC curve with an AUC of 0.65, you would typically see the curve bending towards the top-left corner of the plot, indicating that the model is making meaningful predictions. However, it might not be achieving optimal performance, and further optimization or feature engineering may be necessary to improve the AUC score.</w:t>
+      </w:r>
+    </w:p>
+    <w:p>
+      <w:pPr>
+        <w:pStyle w:val="ListParagraph"/>
+        <w:ind w:left="0"/>
+        <w:jc w:val="both"/>
+        <w:rPr>
+          <w:rFonts w:ascii="Times New Roman" w:hAnsi="Times New Roman" w:cs="Times New Roman"/>
+          <w:color w:val="000000" w:themeColor="text1"/>
+        </w:rPr>
+      </w:pPr>
+      <w:r>
+        <w:rPr>
+          <w:rFonts w:ascii="Times New Roman" w:hAnsi="Times New Roman" w:cs="Times New Roman"/>
+          <w:color w:val="000000" w:themeColor="text1"/>
+        </w:rPr>
+        <w:drawing>
+          <wp:inline distT="0" distB="0" distL="0" distR="0" wp14:anchorId="374344FE" wp14:editId="5F8234FF">
+            <wp:extent cx="4032271" cy="3200400"/>
+            <wp:effectExtent l="0" t="0" r="6350" b="0"/>
+            <wp:docPr id="833256377" name="Picture 1" descr="A graph with a line&#10;&#10;Description automatically generated"/>
+            <wp:cNvGraphicFramePr>
+              <a:graphicFrameLocks xmlns:a="http://schemas.openxmlformats.org/drawingml/2006/main" noChangeAspect="1"/>
+            </wp:cNvGraphicFramePr>
+            <a:graphic xmlns:a="http://schemas.openxmlformats.org/drawingml/2006/main">
+              <a:graphicData uri="http://schemas.openxmlformats.org/drawingml/2006/picture">
+                <pic:pic xmlns:pic="http://schemas.openxmlformats.org/drawingml/2006/picture">
+                  <pic:nvPicPr>
+                    <pic:cNvPr id="833256377" name="Picture 1" descr="A graph with a line&#10;&#10;Description automatically generated"/>
+                    <pic:cNvPicPr/>
+                  </pic:nvPicPr>
+                  <pic:blipFill>
+                    <a:blip r:embed="rId24"/>
+                    <a:stretch>
+                      <a:fillRect/>
+                    </a:stretch>
+                  </pic:blipFill>
+                  <pic:spPr>
+                    <a:xfrm>
+                      <a:off x="0" y="0"/>
+                      <a:ext cx="4033957" cy="3201738"/>
+                    </a:xfrm>
+                    <a:prstGeom prst="rect">
+                      <a:avLst/>
+                    </a:prstGeom>
+                  </pic:spPr>
+                </pic:pic>
+              </a:graphicData>
+            </a:graphic>
+          </wp:inline>
+        </w:drawing>
+      </w:r>
+    </w:p>
+    <w:p>
+      <w:pPr>
+        <w:pStyle w:val="ListParagraph"/>
+        <w:ind w:left="0"/>
+        <w:jc w:val="both"/>
+        <w:rPr>
+          <w:rFonts w:ascii="Times New Roman" w:hAnsi="Times New Roman" w:cs="Times New Roman"/>
+          <w:color w:val="000000" w:themeColor="text1"/>
+        </w:rPr>
+      </w:pPr>
+    </w:p>
+    <w:p>
+      <w:pPr>
         <w:rPr>
           <w:rFonts w:ascii="Times New Roman" w:hAnsi="Times New Roman" w:cs="Times New Roman"/>
           <w:color w:val="000000" w:themeColor="text1"/>
@@ -6168,6 +6135,30 @@
     </w:p>
     <w:p>
       <w:pPr>
+        <w:rPr>
+          <w:rFonts w:ascii="Times New Roman" w:hAnsi="Times New Roman" w:cs="Times New Roman"/>
+          <w:b/>
+          <w:bCs/>
+          <w:color w:val="000000" w:themeColor="text1"/>
+          <w:sz w:val="28"/>
+          <w:szCs w:val="28"/>
+        </w:rPr>
+      </w:pPr>
+      <w:r>
+        <w:rPr>
+          <w:rFonts w:ascii="Times New Roman" w:hAnsi="Times New Roman" w:cs="Times New Roman"/>
+          <w:b/>
+          <w:bCs/>
+          <w:color w:val="000000" w:themeColor="text1"/>
+          <w:sz w:val="28"/>
+          <w:szCs w:val="28"/>
+        </w:rPr>
+        <w:lastRenderedPageBreak/>
+        <w:t>Conclusion</w:t>
+      </w:r>
+    </w:p>
+    <w:p>
+      <w:pPr>
         <w:pStyle w:val="ListParagraph"/>
         <w:ind w:left="0"/>
         <w:jc w:val="both"/>
@@ -6176,10 +6167,138 @@
           <w:color w:val="000000" w:themeColor="text1"/>
         </w:rPr>
       </w:pPr>
+      <w:r>
+        <w:rPr>
+          <w:rFonts w:ascii="Times New Roman" w:hAnsi="Times New Roman" w:cs="Times New Roman"/>
+          <w:color w:val="000000" w:themeColor="text1"/>
+        </w:rPr>
+        <w:t>In conclusion, Random Forest emerges as a superior model compared to decision trees and logistic regression for predicting house loan defaulters due to its robustness, accuracy, and generalization ability. Unlike decision trees, Random Forest mitigates overfitting by aggregating predictions from multiple trees trained on random subsets of the data, thus capturing diverse patterns and enhancing model stability. Additionally, Random Forest outperforms logistic regression by handling nonlinear relationships and interactions among features more effectively. Its ensemble approach not only provides better predictive performance but also offers resilience against outliers and noisy data. Overall, Random Forest stands out as the optimal choice for lenders seeking accurate and reliable predictions of house loan defaulters, empowering them to make informed decisions and effectively manage lending risks.</w:t>
+      </w:r>
+    </w:p>
+    <w:p>
+      <w:pPr>
+        <w:pStyle w:val="ListParagraph"/>
+        <w:jc w:val="both"/>
+        <w:rPr>
+          <w:rFonts w:ascii="Times New Roman" w:hAnsi="Times New Roman" w:cs="Times New Roman"/>
+          <w:b/>
+          <w:bCs/>
+          <w:color w:val="000000" w:themeColor="text1"/>
+          <w:sz w:val="28"/>
+          <w:szCs w:val="28"/>
+        </w:rPr>
+      </w:pPr>
+    </w:p>
+    <w:p>
+      <w:pPr>
+        <w:pStyle w:val="ListParagraph"/>
+        <w:ind w:left="0"/>
+        <w:jc w:val="both"/>
+        <w:rPr>
+          <w:rFonts w:ascii="Times New Roman" w:hAnsi="Times New Roman" w:cs="Times New Roman"/>
+          <w:b/>
+          <w:bCs/>
+          <w:color w:val="000000" w:themeColor="text1"/>
+          <w:sz w:val="28"/>
+          <w:szCs w:val="28"/>
+        </w:rPr>
+      </w:pPr>
+      <w:r>
+        <w:rPr>
+          <w:rFonts w:ascii="Times New Roman" w:hAnsi="Times New Roman" w:cs="Times New Roman"/>
+          <w:b/>
+          <w:bCs/>
+          <w:color w:val="000000" w:themeColor="text1"/>
+          <w:sz w:val="28"/>
+          <w:szCs w:val="28"/>
+        </w:rPr>
+        <w:t>References:</w:t>
+      </w:r>
+    </w:p>
+    <w:p>
+      <w:pPr>
+        <w:pStyle w:val="ListParagraph"/>
+        <w:ind w:left="0"/>
+        <w:jc w:val="both"/>
+        <w:rPr>
+          <w:rFonts w:ascii="Times New Roman" w:hAnsi="Times New Roman" w:cs="Times New Roman"/>
+          <w:color w:val="000000" w:themeColor="text1"/>
+          <w:sz w:val="28"/>
+          <w:szCs w:val="28"/>
+        </w:rPr>
+      </w:pPr>
+    </w:p>
+    <w:p>
+      <w:pPr>
+        <w:pStyle w:val="ListParagraph"/>
+        <w:ind w:left="0"/>
+        <w:jc w:val="both"/>
+        <w:rPr>
+          <w:rFonts w:ascii="Times New Roman" w:hAnsi="Times New Roman" w:cs="Times New Roman"/>
+          <w:color w:val="000000" w:themeColor="text1"/>
+        </w:rPr>
+      </w:pPr>
+      <w:r>
+        <w:rPr>
+          <w:rFonts w:ascii="Times New Roman" w:hAnsi="Times New Roman" w:cs="Times New Roman"/>
+          <w:color w:val="000000" w:themeColor="text1"/>
+        </w:rPr>
+        <w:t>https://www.kaggle.com/datasets/urstrulyvikas/house-loan-data-analysis</w:t>
+      </w:r>
+    </w:p>
+    <w:p>
+      <w:pPr>
+        <w:pStyle w:val="ListParagraph"/>
+        <w:ind w:left="0"/>
+        <w:jc w:val="both"/>
+        <w:rPr>
+          <w:rFonts w:ascii="Times New Roman" w:hAnsi="Times New Roman" w:cs="Times New Roman"/>
+          <w:color w:val="000000" w:themeColor="text1"/>
+        </w:rPr>
+      </w:pPr>
+      <w:hyperlink r:id="rId25" w:history="1">
+        <w:r>
+          <w:rPr>
+            <w:color w:val="000000" w:themeColor="text1"/>
+          </w:rPr>
+          <w:t>https://scikit-learn.org/stable/modules/generated/sklearn.tree.DecisionTreeClassifier.html</w:t>
+        </w:r>
+      </w:hyperlink>
+    </w:p>
+    <w:p>
+      <w:pPr>
+        <w:pStyle w:val="ListParagraph"/>
+        <w:ind w:left="0"/>
+        <w:jc w:val="both"/>
+        <w:rPr>
+          <w:rFonts w:ascii="Times New Roman" w:hAnsi="Times New Roman" w:cs="Times New Roman"/>
+          <w:color w:val="000000" w:themeColor="text1"/>
+        </w:rPr>
+      </w:pPr>
+      <w:r>
+        <w:rPr>
+          <w:rFonts w:ascii="Times New Roman" w:hAnsi="Times New Roman" w:cs="Times New Roman"/>
+          <w:color w:val="000000" w:themeColor="text1"/>
+        </w:rPr>
+        <w:t>https://medium.com/@kapiljain1989/loan-default-prediction-using-machine-learning-e39f2f968f94</w:t>
+      </w:r>
+    </w:p>
+    <w:p>
+      <w:pPr>
+        <w:pStyle w:val="ListParagraph"/>
+        <w:ind w:left="0"/>
+        <w:jc w:val="both"/>
+        <w:rPr>
+          <w:rFonts w:ascii="Times New Roman" w:hAnsi="Times New Roman" w:cs="Times New Roman"/>
+          <w:color w:val="000000" w:themeColor="text1"/>
+          <w:sz w:val="28"/>
+          <w:szCs w:val="28"/>
+        </w:rPr>
+      </w:pPr>
     </w:p>
     <w:sectPr>
-      <w:footerReference w:type="even" r:id="rId24"/>
-      <w:footerReference w:type="default" r:id="rId25"/>
+      <w:footerReference w:type="even" r:id="rId26"/>
+      <w:footerReference w:type="default" r:id="rId27"/>
       <w:pgSz w:w="12240" w:h="15840"/>
       <w:pgMar w:top="1440" w:right="1440" w:bottom="1440" w:left="1440" w:header="720" w:footer="720" w:gutter="0"/>
       <w:pgBorders w:offsetFrom="page">

</xml_diff>